<commit_message>
Completed: addressbookdatabase upto UC11
</commit_message>
<xml_diff>
--- a/AddressBookService.docx
+++ b/AddressBookService.docx
@@ -1282,36 +1282,19 @@
           </wp:inline>
         </w:drawing>
       </w:r>
+    </w:p>
+    <w:p>
+      <w:pPr>
+        <w:rPr>
+          <w:b/>
+          <w:bCs/>
+          <w:sz w:val="28"/>
+          <w:szCs w:val="24"/>
+          <w:lang w:val="en-US"/>
+        </w:rPr>
+      </w:pPr>
       <w:bookmarkStart w:id="0" w:name="_GoBack"/>
       <w:bookmarkEnd w:id="0"/>
-    </w:p>
-    <w:p>
-      <w:pPr>
-        <w:rPr>
-          <w:lang w:val="en-US"/>
-        </w:rPr>
-      </w:pPr>
-    </w:p>
-    <w:p>
-      <w:pPr>
-        <w:rPr>
-          <w:lang w:val="en-US"/>
-        </w:rPr>
-      </w:pPr>
-    </w:p>
-    <w:p>
-      <w:pPr>
-        <w:rPr>
-          <w:lang w:val="en-US"/>
-        </w:rPr>
-      </w:pPr>
-    </w:p>
-    <w:p>
-      <w:pPr>
-        <w:rPr>
-          <w:lang w:val="en-US"/>
-        </w:rPr>
-      </w:pPr>
     </w:p>
     <w:sectPr>
       <w:pgSz w:w="11906" w:h="16838"/>

</xml_diff>